<commit_message>
added explanation for question 2
</commit_message>
<xml_diff>
--- a/lab4/Problem 1 and 2 write up.docx
+++ b/lab4/Problem 1 and 2 write up.docx
@@ -46,7 +46,7 @@
                     </pic:cNvPicPr>
                   </pic:nvPicPr>
                   <pic:blipFill>
-                    <a:blip r:embed="rId5">
+                    <a:blip r:embed="rId7">
                       <a:extLst>
                         <a:ext uri="{28A0092B-C50C-407E-A947-70E740481C1C}">
                           <a14:useLocalDpi xmlns:a14="http://schemas.microsoft.com/office/drawing/2010/main" val="0"/>
@@ -235,7 +235,7 @@
                     </pic:cNvPicPr>
                   </pic:nvPicPr>
                   <pic:blipFill>
-                    <a:blip r:embed="rId6">
+                    <a:blip r:embed="rId8">
                       <a:extLst>
                         <a:ext uri="{28A0092B-C50C-407E-A947-70E740481C1C}">
                           <a14:useLocalDpi xmlns:a14="http://schemas.microsoft.com/office/drawing/2010/main" val="0"/>
@@ -272,13 +272,7 @@
         <w:t>We now have a 2d image (the plane we got from the 2 vectors)</w:t>
       </w:r>
       <w:r>
-        <w:t xml:space="preserve"> The </w:t>
-      </w:r>
-      <w:r>
-        <w:t xml:space="preserve"> </w:t>
-      </w:r>
-      <w:r>
-        <w:t>PCA makes it much easier to distinguish between the two sets of data.</w:t>
+        <w:t xml:space="preserve"> The PCA makes it much easier to distinguish between the two sets of data.</w:t>
       </w:r>
     </w:p>
     <w:p/>
@@ -289,13 +283,9 @@
       </w:r>
     </w:p>
     <w:p>
-      <w:pPr>
-        <w:pStyle w:val="ListParagraph"/>
-        <w:numPr>
-          <w:ilvl w:val="0"/>
-          <w:numId w:val="2"/>
-        </w:numPr>
-      </w:pPr>
+      <w:r>
+        <w:t>K = 2</w:t>
+      </w:r>
     </w:p>
     <w:p>
       <w:r>
@@ -320,7 +310,7 @@
                     </pic:cNvPicPr>
                   </pic:nvPicPr>
                   <pic:blipFill>
-                    <a:blip r:embed="rId7" cstate="print">
+                    <a:blip r:embed="rId9" cstate="print">
                       <a:extLst>
                         <a:ext uri="{28A0092B-C50C-407E-A947-70E740481C1C}">
                           <a14:useLocalDpi xmlns:a14="http://schemas.microsoft.com/office/drawing/2010/main" val="0"/>
@@ -353,13 +343,9 @@
       </w:r>
     </w:p>
     <w:p>
-      <w:pPr>
-        <w:pStyle w:val="ListParagraph"/>
-        <w:numPr>
-          <w:ilvl w:val="0"/>
-          <w:numId w:val="2"/>
-        </w:numPr>
-      </w:pPr>
+      <w:r>
+        <w:t>K = 5</w:t>
+      </w:r>
     </w:p>
     <w:p>
       <w:r>
@@ -384,7 +370,7 @@
                     </pic:cNvPicPr>
                   </pic:nvPicPr>
                   <pic:blipFill>
-                    <a:blip r:embed="rId8" cstate="print">
+                    <a:blip r:embed="rId10" cstate="print">
                       <a:extLst>
                         <a:ext uri="{28A0092B-C50C-407E-A947-70E740481C1C}">
                           <a14:useLocalDpi xmlns:a14="http://schemas.microsoft.com/office/drawing/2010/main" val="0"/>
@@ -417,13 +403,9 @@
       </w:r>
     </w:p>
     <w:p>
-      <w:pPr>
-        <w:pStyle w:val="ListParagraph"/>
-        <w:numPr>
-          <w:ilvl w:val="0"/>
-          <w:numId w:val="2"/>
-        </w:numPr>
-      </w:pPr>
+      <w:r>
+        <w:t>K = 10</w:t>
+      </w:r>
     </w:p>
     <w:p>
       <w:r>
@@ -448,7 +430,7 @@
                     </pic:cNvPicPr>
                   </pic:nvPicPr>
                   <pic:blipFill>
-                    <a:blip r:embed="rId9" cstate="print">
+                    <a:blip r:embed="rId11" cstate="print">
                       <a:extLst>
                         <a:ext uri="{28A0092B-C50C-407E-A947-70E740481C1C}">
                           <a14:useLocalDpi xmlns:a14="http://schemas.microsoft.com/office/drawing/2010/main" val="0"/>
@@ -480,7 +462,69 @@
         </w:drawing>
       </w:r>
     </w:p>
-    <w:p>
+    <w:p/>
+    <w:p>
+      <w:r>
+        <w:lastRenderedPageBreak/>
+        <w:t>2. With the svd, what we get is three things that can be used to reconstruct the image: u, s and v.</w:t>
+      </w:r>
+    </w:p>
+    <w:p>
+      <w:r>
+        <w:t xml:space="preserve">u is a matrix of shape 603 x 400; s is an array of length 400, and s is of shape 400 x 400. </w:t>
+      </w:r>
+    </w:p>
+    <w:p>
+      <w:r>
+        <w:t xml:space="preserve">If we zero pad ranks </w:t>
+      </w:r>
+      <w:r>
+        <w:t xml:space="preserve">after, </w:t>
+      </w:r>
+      <w:r>
+        <w:t xml:space="preserve">say, </w:t>
+      </w:r>
+      <w:r>
+        <w:t xml:space="preserve"> the top 2 ranks</w:t>
+      </w:r>
+      <w:r>
+        <w:t xml:space="preserve">, </w:t>
+      </w:r>
+      <w:r>
+        <w:t xml:space="preserve">we will need </w:t>
+      </w:r>
+      <w:r>
+        <w:t>603*2 + 2 + 400 *2</w:t>
+      </w:r>
+      <w:r>
+        <w:t xml:space="preserve"> </w:t>
+      </w:r>
+      <w:r>
+        <w:t xml:space="preserve">floating point numbers to reconstruct the image. Each floating point </w:t>
+      </w:r>
+      <w:r>
+        <w:t xml:space="preserve">number </w:t>
+      </w:r>
+      <w:r>
+        <w:t>in python is 64 bits, so we will need (</w:t>
+      </w:r>
+      <w:r>
+        <w:t>603*</w:t>
+      </w:r>
+      <w:r>
+        <w:t xml:space="preserve">2 + 2 +400*2) </w:t>
+      </w:r>
+      <w:r>
+        <w:t xml:space="preserve">* 64 </w:t>
+      </w:r>
+      <w:r>
+        <w:t>bits to contain all information needed to reconstruct the image.</w:t>
+      </w:r>
+    </w:p>
+    <w:p>
+      <w:r>
+        <w:t>Same goes for k = 5 and k = 10</w:t>
+      </w:r>
       <w:bookmarkStart w:id="0" w:name="_GoBack"/>
       <w:bookmarkEnd w:id="0"/>
     </w:p>
@@ -492,6 +536,56 @@
     </w:sectPr>
   </w:body>
 </w:document>
+</file>
+
+<file path=word/endnotes.xml><?xml version="1.0" encoding="utf-8"?>
+<w:endnotes xmlns:wpc="http://schemas.microsoft.com/office/word/2010/wordprocessingCanvas" xmlns:cx="http://schemas.microsoft.com/office/drawing/2014/chartex" xmlns:cx1="http://schemas.microsoft.com/office/drawing/2015/9/8/chartex" xmlns:cx2="http://schemas.microsoft.com/office/drawing/2015/10/21/chartex" xmlns:cx3="http://schemas.microsoft.com/office/drawing/2016/5/9/chartex" xmlns:cx4="http://schemas.microsoft.com/office/drawing/2016/5/10/chartex" xmlns:cx5="http://schemas.microsoft.com/office/drawing/2016/5/11/chartex" xmlns:cx6="http://schemas.microsoft.com/office/drawing/2016/5/12/chartex" xmlns:cx7="http://schemas.microsoft.com/office/drawing/2016/5/13/chartex" xmlns:cx8="http://schemas.microsoft.com/office/drawing/2016/5/14/chartex" xmlns:mc="http://schemas.openxmlformats.org/markup-compatibility/2006" xmlns:aink="http://schemas.microsoft.com/office/drawing/2016/ink" xmlns:am3d="http://schemas.microsoft.com/office/drawing/2017/model3d" xmlns:o="urn:schemas-microsoft-com:office:office" xmlns:r="http://schemas.openxmlformats.org/officeDocument/2006/relationships" xmlns:m="http://schemas.openxmlformats.org/officeDocument/2006/math" xmlns:v="urn:schemas-microsoft-com:vml" xmlns:wp14="http://schemas.microsoft.com/office/word/2010/wordprocessingDrawing" xmlns:wp="http://schemas.openxmlformats.org/drawingml/2006/wordprocessingDrawing" xmlns:w10="urn:schemas-microsoft-com:office:word" xmlns:w="http://schemas.openxmlformats.org/wordprocessingml/2006/main" xmlns:w14="http://schemas.microsoft.com/office/word/2010/wordml" xmlns:w15="http://schemas.microsoft.com/office/word/2012/wordml" xmlns:w16cid="http://schemas.microsoft.com/office/word/2016/wordml/cid" xmlns:w16se="http://schemas.microsoft.com/office/word/2015/wordml/symex" xmlns:wpg="http://schemas.microsoft.com/office/word/2010/wordprocessingGroup" xmlns:wpi="http://schemas.microsoft.com/office/word/2010/wordprocessingInk" xmlns:wne="http://schemas.microsoft.com/office/word/2006/wordml" xmlns:wps="http://schemas.microsoft.com/office/word/2010/wordprocessingShape" mc:Ignorable="w14 w15 w16se w16cid wp14">
+  <w:endnote w:type="separator" w:id="-1">
+    <w:p>
+      <w:pPr>
+        <w:spacing w:after="0" w:line="240" w:lineRule="auto"/>
+      </w:pPr>
+      <w:r>
+        <w:separator/>
+      </w:r>
+    </w:p>
+  </w:endnote>
+  <w:endnote w:type="continuationSeparator" w:id="0">
+    <w:p>
+      <w:pPr>
+        <w:spacing w:after="0" w:line="240" w:lineRule="auto"/>
+      </w:pPr>
+      <w:r>
+        <w:continuationSeparator/>
+      </w:r>
+    </w:p>
+  </w:endnote>
+</w:endnotes>
+</file>
+
+<file path=word/footnotes.xml><?xml version="1.0" encoding="utf-8"?>
+<w:footnotes xmlns:wpc="http://schemas.microsoft.com/office/word/2010/wordprocessingCanvas" xmlns:cx="http://schemas.microsoft.com/office/drawing/2014/chartex" xmlns:cx1="http://schemas.microsoft.com/office/drawing/2015/9/8/chartex" xmlns:cx2="http://schemas.microsoft.com/office/drawing/2015/10/21/chartex" xmlns:cx3="http://schemas.microsoft.com/office/drawing/2016/5/9/chartex" xmlns:cx4="http://schemas.microsoft.com/office/drawing/2016/5/10/chartex" xmlns:cx5="http://schemas.microsoft.com/office/drawing/2016/5/11/chartex" xmlns:cx6="http://schemas.microsoft.com/office/drawing/2016/5/12/chartex" xmlns:cx7="http://schemas.microsoft.com/office/drawing/2016/5/13/chartex" xmlns:cx8="http://schemas.microsoft.com/office/drawing/2016/5/14/chartex" xmlns:mc="http://schemas.openxmlformats.org/markup-compatibility/2006" xmlns:aink="http://schemas.microsoft.com/office/drawing/2016/ink" xmlns:am3d="http://schemas.microsoft.com/office/drawing/2017/model3d" xmlns:o="urn:schemas-microsoft-com:office:office" xmlns:r="http://schemas.openxmlformats.org/officeDocument/2006/relationships" xmlns:m="http://schemas.openxmlformats.org/officeDocument/2006/math" xmlns:v="urn:schemas-microsoft-com:vml" xmlns:wp14="http://schemas.microsoft.com/office/word/2010/wordprocessingDrawing" xmlns:wp="http://schemas.openxmlformats.org/drawingml/2006/wordprocessingDrawing" xmlns:w10="urn:schemas-microsoft-com:office:word" xmlns:w="http://schemas.openxmlformats.org/wordprocessingml/2006/main" xmlns:w14="http://schemas.microsoft.com/office/word/2010/wordml" xmlns:w15="http://schemas.microsoft.com/office/word/2012/wordml" xmlns:w16cid="http://schemas.microsoft.com/office/word/2016/wordml/cid" xmlns:w16se="http://schemas.microsoft.com/office/word/2015/wordml/symex" xmlns:wpg="http://schemas.microsoft.com/office/word/2010/wordprocessingGroup" xmlns:wpi="http://schemas.microsoft.com/office/word/2010/wordprocessingInk" xmlns:wne="http://schemas.microsoft.com/office/word/2006/wordml" xmlns:wps="http://schemas.microsoft.com/office/word/2010/wordprocessingShape" mc:Ignorable="w14 w15 w16se w16cid wp14">
+  <w:footnote w:type="separator" w:id="-1">
+    <w:p>
+      <w:pPr>
+        <w:spacing w:after="0" w:line="240" w:lineRule="auto"/>
+      </w:pPr>
+      <w:r>
+        <w:separator/>
+      </w:r>
+    </w:p>
+  </w:footnote>
+  <w:footnote w:type="continuationSeparator" w:id="0">
+    <w:p>
+      <w:pPr>
+        <w:spacing w:after="0" w:line="240" w:lineRule="auto"/>
+      </w:pPr>
+      <w:r>
+        <w:continuationSeparator/>
+      </w:r>
+    </w:p>
+  </w:footnote>
+</w:footnotes>
 </file>
 
 <file path=word/numbering.xml><?xml version="1.0" encoding="utf-8"?>
@@ -1119,6 +1213,50 @@
       <w:contextualSpacing/>
     </w:pPr>
   </w:style>
+  <w:style w:type="paragraph" w:styleId="Header">
+    <w:name w:val="header"/>
+    <w:basedOn w:val="Normal"/>
+    <w:link w:val="HeaderChar"/>
+    <w:uiPriority w:val="99"/>
+    <w:unhideWhenUsed/>
+    <w:rsid w:val="00893581"/>
+    <w:pPr>
+      <w:tabs>
+        <w:tab w:val="center" w:pos="4680"/>
+        <w:tab w:val="right" w:pos="9360"/>
+      </w:tabs>
+      <w:spacing w:after="0" w:line="240" w:lineRule="auto"/>
+    </w:pPr>
+  </w:style>
+  <w:style w:type="character" w:customStyle="1" w:styleId="HeaderChar">
+    <w:name w:val="Header Char"/>
+    <w:basedOn w:val="DefaultParagraphFont"/>
+    <w:link w:val="Header"/>
+    <w:uiPriority w:val="99"/>
+    <w:rsid w:val="00893581"/>
+  </w:style>
+  <w:style w:type="paragraph" w:styleId="Footer">
+    <w:name w:val="footer"/>
+    <w:basedOn w:val="Normal"/>
+    <w:link w:val="FooterChar"/>
+    <w:uiPriority w:val="99"/>
+    <w:unhideWhenUsed/>
+    <w:rsid w:val="00893581"/>
+    <w:pPr>
+      <w:tabs>
+        <w:tab w:val="center" w:pos="4680"/>
+        <w:tab w:val="right" w:pos="9360"/>
+      </w:tabs>
+      <w:spacing w:after="0" w:line="240" w:lineRule="auto"/>
+    </w:pPr>
+  </w:style>
+  <w:style w:type="character" w:customStyle="1" w:styleId="FooterChar">
+    <w:name w:val="Footer Char"/>
+    <w:basedOn w:val="DefaultParagraphFont"/>
+    <w:link w:val="Footer"/>
+    <w:uiPriority w:val="99"/>
+    <w:rsid w:val="00893581"/>
+  </w:style>
 </w:styles>
 </file>
 

</xml_diff>

<commit_message>
more detailed answer to question 2
</commit_message>
<xml_diff>
--- a/lab4/Problem 1 and 2 write up.docx
+++ b/lab4/Problem 1 and 2 write up.docx
@@ -506,7 +506,13 @@
         <w:t xml:space="preserve">number </w:t>
       </w:r>
       <w:r>
-        <w:t>in python is 64 bits, so we will need (</w:t>
+        <w:t>in python is 64 bits</w:t>
+      </w:r>
+      <w:r>
+        <w:t xml:space="preserve"> (sometimes 32 bits)</w:t>
+      </w:r>
+      <w:r>
+        <w:t>, so we will need (</w:t>
       </w:r>
       <w:r>
         <w:t>603*</w:t>
@@ -524,9 +530,56 @@
     <w:p>
       <w:r>
         <w:t>Same goes for k = 5 and k = 10</w:t>
+      </w:r>
+    </w:p>
+    <w:p/>
+    <w:p>
+      <w:r>
+        <w:t>Assuming the floating point numbers we are using are 64 bits, then</w:t>
       </w:r>
       <w:bookmarkStart w:id="0" w:name="_GoBack"/>
       <w:bookmarkEnd w:id="0"/>
+    </w:p>
+    <w:p>
+      <w:r>
+        <w:t xml:space="preserve">For k = 2, </w:t>
+      </w:r>
+      <w:r>
+        <w:t>128512 bits</w:t>
+      </w:r>
+    </w:p>
+    <w:p>
+      <w:r>
+        <w:t xml:space="preserve">For k = 5, </w:t>
+      </w:r>
+      <w:r>
+        <w:t>321280</w:t>
+      </w:r>
+      <w:r>
+        <w:t xml:space="preserve"> bits</w:t>
+      </w:r>
+    </w:p>
+    <w:p>
+      <w:r>
+        <w:t xml:space="preserve">For k = 10, </w:t>
+      </w:r>
+      <w:r>
+        <w:t>642560</w:t>
+      </w:r>
+      <w:r>
+        <w:t xml:space="preserve"> bits</w:t>
+      </w:r>
+    </w:p>
+    <w:p>
+      <w:r>
+        <w:t xml:space="preserve">For the original image, 2 bytes * 603 * 400 = </w:t>
+      </w:r>
+      <w:r>
+        <w:t>3859200</w:t>
+      </w:r>
+      <w:r>
+        <w:t xml:space="preserve"> bits</w:t>
+      </w:r>
     </w:p>
     <w:sectPr>
       <w:pgSz w:w="12240" w:h="15840"/>

</xml_diff>